<commit_message>
Schriftart geändert, fett und kursiv in LO Writer, DOCX in PDF in LO Writer
</commit_message>
<xml_diff>
--- a/demo.docx
+++ b/demo.docx
@@ -7,10 +7,19 @@
         <w:pStyle w:val="Normal"/>
         <w:bidi w:val="0"/>
         <w:jc w:val="left"/>
-        <w:rPr/>
-      </w:pPr>
-      <w:r>
-        <w:rPr/>
+        <w:rPr>
+          <w:rFonts w:ascii="Calibri" w:hAnsi="Calibri"/>
+          <w:b/>
+          <w:b/>
+          <w:bCs/>
+        </w:rPr>
+      </w:pPr>
+      <w:r>
+        <w:rPr>
+          <w:rFonts w:ascii="Calibri" w:hAnsi="Calibri"/>
+          <w:b/>
+          <w:bCs/>
+        </w:rPr>
         <w:t>Dies ist der Anfang meiner Textdatei!</w:t>
       </w:r>
     </w:p>
@@ -19,33 +28,59 @@
         <w:pStyle w:val="Normal"/>
         <w:bidi w:val="0"/>
         <w:jc w:val="left"/>
-        <w:rPr/>
-      </w:pPr>
-      <w:r>
-        <w:rPr/>
-      </w:r>
-    </w:p>
-    <w:p>
-      <w:pPr>
-        <w:pStyle w:val="Normal"/>
-        <w:bidi w:val="0"/>
-        <w:jc w:val="left"/>
-        <w:rPr/>
-      </w:pPr>
-      <w:r>
-        <w:rPr/>
-        <w:t>Sie wird für die Veranstaltung Maschine Learning &amp; Big Data benotigt!</w:t>
-      </w:r>
-    </w:p>
-    <w:p>
-      <w:pPr>
-        <w:pStyle w:val="Normal"/>
-        <w:bidi w:val="0"/>
-        <w:jc w:val="left"/>
-        <w:rPr/>
-      </w:pPr>
-      <w:r>
-        <w:rPr/>
+        <w:rPr>
+          <w:rFonts w:ascii="Calibri" w:hAnsi="Calibri"/>
+        </w:rPr>
+      </w:pPr>
+      <w:r>
+        <w:rPr>
+          <w:rFonts w:ascii="Calibri" w:hAnsi="Calibri"/>
+        </w:rPr>
+      </w:r>
+    </w:p>
+    <w:p>
+      <w:pPr>
+        <w:pStyle w:val="Normal"/>
+        <w:bidi w:val="0"/>
+        <w:jc w:val="left"/>
+        <w:rPr>
+          <w:rFonts w:ascii="Calibri" w:hAnsi="Calibri"/>
+        </w:rPr>
+      </w:pPr>
+      <w:r>
+        <w:rPr>
+          <w:rFonts w:ascii="Calibri" w:hAnsi="Calibri"/>
+        </w:rPr>
+        <w:t xml:space="preserve">Sie wird für die Veranstaltung </w:t>
+      </w:r>
+      <w:r>
+        <w:rPr>
+          <w:rFonts w:ascii="Calibri" w:hAnsi="Calibri"/>
+          <w:i/>
+          <w:iCs/>
+        </w:rPr>
+        <w:t>Maschine Learning &amp; Big Data</w:t>
+      </w:r>
+      <w:r>
+        <w:rPr>
+          <w:rFonts w:ascii="Calibri" w:hAnsi="Calibri"/>
+        </w:rPr>
+        <w:t xml:space="preserve"> benotigt!</w:t>
+      </w:r>
+    </w:p>
+    <w:p>
+      <w:pPr>
+        <w:pStyle w:val="Normal"/>
+        <w:bidi w:val="0"/>
+        <w:jc w:val="left"/>
+        <w:rPr>
+          <w:rFonts w:ascii="Calibri" w:hAnsi="Calibri"/>
+        </w:rPr>
+      </w:pPr>
+      <w:r>
+        <w:rPr>
+          <w:rFonts w:ascii="Calibri" w:hAnsi="Calibri"/>
+        </w:rPr>
         <w:t>Die Software "git" macht mir die Arbeit leichter.</w:t>
       </w:r>
     </w:p>
@@ -54,10 +89,14 @@
         <w:pStyle w:val="Normal"/>
         <w:bidi w:val="0"/>
         <w:jc w:val="left"/>
-        <w:rPr/>
-      </w:pPr>
-      <w:r>
-        <w:rPr/>
+        <w:rPr>
+          <w:rFonts w:ascii="Calibri" w:hAnsi="Calibri"/>
+        </w:rPr>
+      </w:pPr>
+      <w:r>
+        <w:rPr>
+          <w:rFonts w:ascii="Calibri" w:hAnsi="Calibri"/>
+        </w:rPr>
         <w:t>Wäre ich mit der aktuellen Version der Datei nicht zufrieden, könnte ich eine alte Version laden.</w:t>
       </w:r>
     </w:p>
@@ -68,6 +107,7 @@
       <w:pgNumType w:fmt="decimal"/>
       <w:formProt w:val="false"/>
       <w:textDirection w:val="lrTb"/>
+      <w:docGrid w:type="default" w:linePitch="100" w:charSpace="0"/>
     </w:sectPr>
   </w:body>
 </w:document>
@@ -80,15 +120,12 @@
       <w:rPr>
         <w:rFonts w:ascii="Liberation Serif" w:hAnsi="Liberation Serif" w:eastAsia="NSimSun" w:cs="Arial"/>
         <w:kern w:val="2"/>
-        <w:sz w:val="24"/>
         <w:szCs w:val="24"/>
         <w:lang w:val="de-DE" w:eastAsia="zh-CN" w:bidi="hi-IN"/>
       </w:rPr>
     </w:rPrDefault>
     <w:pPrDefault>
-      <w:pPr>
-        <w:widowControl/>
-      </w:pPr>
+      <w:pPr/>
     </w:pPrDefault>
   </w:docDefaults>
   <w:style w:type="paragraph" w:styleId="Normal">
@@ -97,6 +134,8 @@
     <w:pPr>
       <w:widowControl/>
       <w:bidi w:val="0"/>
+      <w:spacing w:before="0" w:after="0"/>
+      <w:jc w:val="left"/>
     </w:pPr>
     <w:rPr>
       <w:rFonts w:ascii="Liberation Serif" w:hAnsi="Liberation Serif" w:eastAsia="NSimSun" w:cs="Arial"/>

</xml_diff>